<commit_message>
some corrections to the project documentation
</commit_message>
<xml_diff>
--- a/Griffin - Documentation.docx
+++ b/Griffin - Documentation.docx
@@ -134,9 +134,6 @@
                 </w:rPr>
                 <w:alias w:val="Subtitle"/>
                 <w:id w:val="15524255"/>
-                <w:placeholder>
-                  <w:docPart w:val="68B7256C115942338F65E5F4B8059FF3"/>
-                </w:placeholder>
                 <w:dataBinding w:prefixMappings="xmlns:ns0='http://schemas.openxmlformats.org/package/2006/metadata/core-properties' xmlns:ns1='http://purl.org/dc/elements/1.1/'" w:xpath="/ns0:coreProperties[1]/ns1:subject[1]" w:storeItemID="{6C3C8BC8-F283-45AE-878A-BAB7291924A1}"/>
                 <w:text/>
               </w:sdtPr>
@@ -1018,127 +1015,6 @@
       <w:tr>
         <w:tc>
           <w:tcPr>
-            <w:tcW w:w="738" w:type="dxa"/>
-          </w:tcPr>
-          <w:p>
-            <w:pPr>
-              <w:spacing w:before="240" w:line="360" w:lineRule="auto"/>
-              <w:rPr>
-                <w:sz w:val="24"/>
-                <w:szCs w:val="24"/>
-              </w:rPr>
-            </w:pPr>
-            <w:r>
-              <w:rPr>
-                <w:sz w:val="24"/>
-                <w:szCs w:val="24"/>
-              </w:rPr>
-              <w:t>5</w:t>
-            </w:r>
-            <w:r>
-              <w:rPr>
-                <w:sz w:val="24"/>
-                <w:szCs w:val="24"/>
-              </w:rPr>
-              <w:t>.</w:t>
-            </w:r>
-          </w:p>
-        </w:tc>
-        <w:tc>
-          <w:tcPr>
-            <w:tcW w:w="2431" w:type="dxa"/>
-          </w:tcPr>
-          <w:p>
-            <w:pPr>
-              <w:spacing w:before="240" w:line="360" w:lineRule="auto"/>
-              <w:rPr>
-                <w:sz w:val="24"/>
-                <w:szCs w:val="24"/>
-                <w:lang w:val="en-US"/>
-              </w:rPr>
-            </w:pPr>
-            <w:proofErr w:type="spellStart"/>
-            <w:r>
-              <w:rPr>
-                <w:sz w:val="24"/>
-                <w:szCs w:val="24"/>
-                <w:lang w:val="en-US"/>
-              </w:rPr>
-              <w:t>Ангела</w:t>
-            </w:r>
-            <w:proofErr w:type="spellEnd"/>
-            <w:r>
-              <w:rPr>
-                <w:sz w:val="24"/>
-                <w:szCs w:val="24"/>
-                <w:lang w:val="en-US"/>
-              </w:rPr>
-              <w:t xml:space="preserve"> </w:t>
-            </w:r>
-            <w:proofErr w:type="spellStart"/>
-            <w:r>
-              <w:rPr>
-                <w:sz w:val="24"/>
-                <w:szCs w:val="24"/>
-                <w:lang w:val="en-US"/>
-              </w:rPr>
-              <w:t>Тенева</w:t>
-            </w:r>
-            <w:proofErr w:type="spellEnd"/>
-          </w:p>
-        </w:tc>
-        <w:tc>
-          <w:tcPr>
-            <w:tcW w:w="2495" w:type="dxa"/>
-          </w:tcPr>
-          <w:p>
-            <w:pPr>
-              <w:spacing w:before="240" w:line="360" w:lineRule="auto"/>
-              <w:rPr>
-                <w:sz w:val="24"/>
-                <w:szCs w:val="24"/>
-                <w:lang w:val="en-US"/>
-              </w:rPr>
-            </w:pPr>
-            <w:proofErr w:type="spellStart"/>
-            <w:r>
-              <w:rPr>
-                <w:sz w:val="24"/>
-                <w:szCs w:val="24"/>
-                <w:lang w:val="en-US"/>
-              </w:rPr>
-              <w:t>ellapt</w:t>
-            </w:r>
-            <w:proofErr w:type="spellEnd"/>
-          </w:p>
-        </w:tc>
-        <w:tc>
-          <w:tcPr>
-            <w:tcW w:w="3534" w:type="dxa"/>
-          </w:tcPr>
-          <w:p>
-            <w:pPr>
-              <w:spacing w:before="240" w:line="360" w:lineRule="auto"/>
-              <w:rPr>
-                <w:sz w:val="24"/>
-                <w:szCs w:val="24"/>
-                <w:lang w:val="en-US"/>
-              </w:rPr>
-            </w:pPr>
-            <w:r>
-              <w:rPr>
-                <w:sz w:val="24"/>
-                <w:szCs w:val="24"/>
-                <w:lang w:val="en-US"/>
-              </w:rPr>
-              <w:t>1000563</w:t>
-            </w:r>
-          </w:p>
-        </w:tc>
-      </w:tr>
-      <w:tr>
-        <w:tc>
-          <w:tcPr>
             <w:tcW w:w="9198" w:type="dxa"/>
             <w:gridSpan w:val="4"/>
           </w:tcPr>
@@ -1292,7 +1168,6 @@
           <w:sz w:val="40"/>
           <w:szCs w:val="40"/>
         </w:rPr>
-        <w:lastRenderedPageBreak/>
         <w:t>(картинката на грифона)</w:t>
       </w:r>
       <w:r>
@@ -1911,7 +1786,6 @@
         </w:rPr>
       </w:pPr>
       <w:r>
-        <w:lastRenderedPageBreak/>
         <w:t xml:space="preserve">Два масива от тип </w:t>
       </w:r>
       <w:r>
@@ -1997,7 +1871,11 @@
         <w:t>WriteToFiles</w:t>
       </w:r>
       <w:r>
-        <w:t xml:space="preserve"> (обслужващи менюто);</w:t>
+        <w:t xml:space="preserve"> (обслужващи </w:t>
+      </w:r>
+      <w:r>
+        <w:lastRenderedPageBreak/>
+        <w:t>менюто);</w:t>
       </w:r>
       <w:r>
         <w:t xml:space="preserve"> </w:t>
@@ -2379,7 +2257,31 @@
       </w:r>
       <w:proofErr w:type="spellEnd"/>
       <w:r>
-        <w:t xml:space="preserve"> съхранява изцяло в хранилище </w:t>
+        <w:t xml:space="preserve"> </w:t>
+      </w:r>
+      <w:proofErr w:type="spellStart"/>
+      <w:r>
+        <w:t>съхранява</w:t>
+      </w:r>
+      <w:proofErr w:type="spellEnd"/>
+      <w:r>
+        <w:t xml:space="preserve"> </w:t>
+      </w:r>
+      <w:proofErr w:type="spellStart"/>
+      <w:r>
+        <w:t>изцяло</w:t>
+      </w:r>
+      <w:proofErr w:type="spellEnd"/>
+      <w:r>
+        <w:t xml:space="preserve"> в </w:t>
+      </w:r>
+      <w:proofErr w:type="spellStart"/>
+      <w:r>
+        <w:t>хранилище</w:t>
+      </w:r>
+      <w:proofErr w:type="spellEnd"/>
+      <w:r>
+        <w:t xml:space="preserve"> </w:t>
       </w:r>
       <w:proofErr w:type="spellStart"/>
       <w:r>
@@ -2821,7 +2723,7 @@
                   <a:blip r:embed="rId2" cstate="print">
                     <a:extLst>
                       <a:ext uri="{28A0092B-C50C-407E-A947-70E740481C1C}">
-                        <a14:useLocalDpi xmlns:a14="http://schemas.microsoft.com/office/drawing/2010/main" xmlns:wps="http://schemas.microsoft.com/office/word/2010/wordprocessingShape" xmlns:wpi="http://schemas.microsoft.com/office/word/2010/wordprocessingInk" xmlns:wpg="http://schemas.microsoft.com/office/word/2010/wordprocessingGroup" xmlns:w14="http://schemas.microsoft.com/office/word/2010/wordml" xmlns:w="http://schemas.openxmlformats.org/wordprocessingml/2006/main" xmlns:w10="urn:schemas-microsoft-com:office:word" xmlns:wp14="http://schemas.microsoft.com/office/word/2010/wordprocessingDrawing" xmlns:v="urn:schemas-microsoft-com:vml" xmlns:o="urn:schemas-microsoft-com:office:office" xmlns:mc="http://schemas.openxmlformats.org/markup-compatibility/2006" xmlns:wpc="http://schemas.microsoft.com/office/word/2010/wordprocessingCanvas" xmlns="" val="0"/>
+                        <a14:useLocalDpi xmlns="" xmlns:wpc="http://schemas.microsoft.com/office/word/2010/wordprocessingCanvas" xmlns:mc="http://schemas.openxmlformats.org/markup-compatibility/2006" xmlns:o="urn:schemas-microsoft-com:office:office" xmlns:v="urn:schemas-microsoft-com:vml" xmlns:wp14="http://schemas.microsoft.com/office/word/2010/wordprocessingDrawing" xmlns:w10="urn:schemas-microsoft-com:office:word" xmlns:w="http://schemas.openxmlformats.org/wordprocessingml/2006/main" xmlns:w14="http://schemas.microsoft.com/office/word/2010/wordml" xmlns:wpg="http://schemas.microsoft.com/office/word/2010/wordprocessingGroup" xmlns:wpi="http://schemas.microsoft.com/office/word/2010/wordprocessingInk" xmlns:wps="http://schemas.microsoft.com/office/word/2010/wordprocessingShape" xmlns:a14="http://schemas.microsoft.com/office/drawing/2010/main" val="0"/>
                       </a:ext>
                     </a:extLst>
                   </a:blip>
@@ -2882,7 +2784,7 @@
                   <a:blip r:embed="rId4" cstate="print">
                     <a:extLst>
                       <a:ext uri="{28A0092B-C50C-407E-A947-70E740481C1C}">
-                        <a14:useLocalDpi xmlns:a14="http://schemas.microsoft.com/office/drawing/2010/main" xmlns:wps="http://schemas.microsoft.com/office/word/2010/wordprocessingShape" xmlns:wpi="http://schemas.microsoft.com/office/word/2010/wordprocessingInk" xmlns:wpg="http://schemas.microsoft.com/office/word/2010/wordprocessingGroup" xmlns:w14="http://schemas.microsoft.com/office/word/2010/wordml" xmlns:w="http://schemas.openxmlformats.org/wordprocessingml/2006/main" xmlns:w10="urn:schemas-microsoft-com:office:word" xmlns:wp14="http://schemas.microsoft.com/office/word/2010/wordprocessingDrawing" xmlns:v="urn:schemas-microsoft-com:vml" xmlns:o="urn:schemas-microsoft-com:office:office" xmlns:mc="http://schemas.openxmlformats.org/markup-compatibility/2006" xmlns:wpc="http://schemas.microsoft.com/office/word/2010/wordprocessingCanvas" xmlns="" val="0"/>
+                        <a14:useLocalDpi xmlns="" xmlns:wpc="http://schemas.microsoft.com/office/word/2010/wordprocessingCanvas" xmlns:mc="http://schemas.openxmlformats.org/markup-compatibility/2006" xmlns:o="urn:schemas-microsoft-com:office:office" xmlns:v="urn:schemas-microsoft-com:vml" xmlns:wp14="http://schemas.microsoft.com/office/word/2010/wordprocessingDrawing" xmlns:w10="urn:schemas-microsoft-com:office:word" xmlns:w="http://schemas.openxmlformats.org/wordprocessingml/2006/main" xmlns:w14="http://schemas.microsoft.com/office/word/2010/wordml" xmlns:wpg="http://schemas.microsoft.com/office/word/2010/wordprocessingGroup" xmlns:wpi="http://schemas.microsoft.com/office/word/2010/wordprocessingInk" xmlns:wps="http://schemas.microsoft.com/office/word/2010/wordprocessingShape" xmlns:a14="http://schemas.microsoft.com/office/drawing/2010/main" val="0"/>
                       </a:ext>
                     </a:extLst>
                   </a:blip>
@@ -2943,7 +2845,7 @@
                   <a:blip r:embed="rId6" cstate="print">
                     <a:extLst>
                       <a:ext uri="{28A0092B-C50C-407E-A947-70E740481C1C}">
-                        <a14:useLocalDpi xmlns:a14="http://schemas.microsoft.com/office/drawing/2010/main" xmlns:wps="http://schemas.microsoft.com/office/word/2010/wordprocessingShape" xmlns:wpi="http://schemas.microsoft.com/office/word/2010/wordprocessingInk" xmlns:wpg="http://schemas.microsoft.com/office/word/2010/wordprocessingGroup" xmlns:w14="http://schemas.microsoft.com/office/word/2010/wordml" xmlns:w="http://schemas.openxmlformats.org/wordprocessingml/2006/main" xmlns:w10="urn:schemas-microsoft-com:office:word" xmlns:wp14="http://schemas.microsoft.com/office/word/2010/wordprocessingDrawing" xmlns:v="urn:schemas-microsoft-com:vml" xmlns:o="urn:schemas-microsoft-com:office:office" xmlns:mc="http://schemas.openxmlformats.org/markup-compatibility/2006" xmlns:wpc="http://schemas.microsoft.com/office/word/2010/wordprocessingCanvas" xmlns="" val="0"/>
+                        <a14:useLocalDpi xmlns="" xmlns:wpc="http://schemas.microsoft.com/office/word/2010/wordprocessingCanvas" xmlns:mc="http://schemas.openxmlformats.org/markup-compatibility/2006" xmlns:o="urn:schemas-microsoft-com:office:office" xmlns:v="urn:schemas-microsoft-com:vml" xmlns:wp14="http://schemas.microsoft.com/office/word/2010/wordprocessingDrawing" xmlns:w10="urn:schemas-microsoft-com:office:word" xmlns:w="http://schemas.openxmlformats.org/wordprocessingml/2006/main" xmlns:w14="http://schemas.microsoft.com/office/word/2010/wordml" xmlns:wpg="http://schemas.microsoft.com/office/word/2010/wordprocessingGroup" xmlns:wpi="http://schemas.microsoft.com/office/word/2010/wordprocessingInk" xmlns:wps="http://schemas.microsoft.com/office/word/2010/wordprocessingShape" xmlns:a14="http://schemas.microsoft.com/office/drawing/2010/main" val="0"/>
                       </a:ext>
                     </a:extLst>
                   </a:blip>
@@ -3210,7 +3112,7 @@
                     <w:sz w:val="16"/>
                     <w:szCs w:val="16"/>
                   </w:rPr>
-                  <w:t>4</w:t>
+                  <w:t>2</w:t>
                 </w:r>
                 <w:r>
                   <w:rPr>
@@ -3339,7 +3241,7 @@
                   <a:blip r:embed="rId2" cstate="print">
                     <a:extLst>
                       <a:ext uri="{28A0092B-C50C-407E-A947-70E740481C1C}">
-                        <a14:useLocalDpi xmlns:a14="http://schemas.microsoft.com/office/drawing/2010/main" xmlns:wps="http://schemas.microsoft.com/office/word/2010/wordprocessingShape" xmlns:wpi="http://schemas.microsoft.com/office/word/2010/wordprocessingInk" xmlns:wpg="http://schemas.microsoft.com/office/word/2010/wordprocessingGroup" xmlns:w14="http://schemas.microsoft.com/office/word/2010/wordml" xmlns:w="http://schemas.openxmlformats.org/wordprocessingml/2006/main" xmlns:w10="urn:schemas-microsoft-com:office:word" xmlns:wp14="http://schemas.microsoft.com/office/word/2010/wordprocessingDrawing" xmlns:v="urn:schemas-microsoft-com:vml" xmlns:o="urn:schemas-microsoft-com:office:office" xmlns:mc="http://schemas.openxmlformats.org/markup-compatibility/2006" xmlns:wpc="http://schemas.microsoft.com/office/word/2010/wordprocessingCanvas" xmlns="" val="0"/>
+                        <a14:useLocalDpi xmlns="" xmlns:wpc="http://schemas.microsoft.com/office/word/2010/wordprocessingCanvas" xmlns:mc="http://schemas.openxmlformats.org/markup-compatibility/2006" xmlns:o="urn:schemas-microsoft-com:office:office" xmlns:v="urn:schemas-microsoft-com:vml" xmlns:wp14="http://schemas.microsoft.com/office/word/2010/wordprocessingDrawing" xmlns:w10="urn:schemas-microsoft-com:office:word" xmlns:w="http://schemas.openxmlformats.org/wordprocessingml/2006/main" xmlns:w14="http://schemas.microsoft.com/office/word/2010/wordml" xmlns:wpg="http://schemas.microsoft.com/office/word/2010/wordprocessingGroup" xmlns:wpi="http://schemas.microsoft.com/office/word/2010/wordprocessingInk" xmlns:wps="http://schemas.microsoft.com/office/word/2010/wordprocessingShape" xmlns:a14="http://schemas.microsoft.com/office/drawing/2010/main" val="0"/>
                       </a:ext>
                     </a:extLst>
                   </a:blip>
@@ -3406,7 +3308,7 @@
                   <a:blip r:embed="rId2" cstate="print">
                     <a:extLst>
                       <a:ext uri="{28A0092B-C50C-407E-A947-70E740481C1C}">
-                        <a14:useLocalDpi xmlns:a14="http://schemas.microsoft.com/office/drawing/2010/main" xmlns:wps="http://schemas.microsoft.com/office/word/2010/wordprocessingShape" xmlns:wpi="http://schemas.microsoft.com/office/word/2010/wordprocessingInk" xmlns:wpg="http://schemas.microsoft.com/office/word/2010/wordprocessingGroup" xmlns:w14="http://schemas.microsoft.com/office/word/2010/wordml" xmlns:w="http://schemas.openxmlformats.org/wordprocessingml/2006/main" xmlns:w10="urn:schemas-microsoft-com:office:word" xmlns:wp14="http://schemas.microsoft.com/office/word/2010/wordprocessingDrawing" xmlns:v="urn:schemas-microsoft-com:vml" xmlns:o="urn:schemas-microsoft-com:office:office" xmlns:mc="http://schemas.openxmlformats.org/markup-compatibility/2006" xmlns:wpc="http://schemas.microsoft.com/office/word/2010/wordprocessingCanvas" xmlns="" val="0"/>
+                        <a14:useLocalDpi xmlns="" xmlns:wpc="http://schemas.microsoft.com/office/word/2010/wordprocessingCanvas" xmlns:mc="http://schemas.openxmlformats.org/markup-compatibility/2006" xmlns:o="urn:schemas-microsoft-com:office:office" xmlns:v="urn:schemas-microsoft-com:vml" xmlns:wp14="http://schemas.microsoft.com/office/word/2010/wordprocessingDrawing" xmlns:w10="urn:schemas-microsoft-com:office:word" xmlns:w="http://schemas.openxmlformats.org/wordprocessingml/2006/main" xmlns:w14="http://schemas.microsoft.com/office/word/2010/wordml" xmlns:wpg="http://schemas.microsoft.com/office/word/2010/wordprocessingGroup" xmlns:wpi="http://schemas.microsoft.com/office/word/2010/wordprocessingInk" xmlns:wps="http://schemas.microsoft.com/office/word/2010/wordprocessingShape" xmlns:a14="http://schemas.microsoft.com/office/drawing/2010/main" val="0"/>
                       </a:ext>
                     </a:extLst>
                   </a:blip>
@@ -5221,46 +5123,13 @@
 
 <file path=word/glossary/document.xml><?xml version="1.0" encoding="utf-8"?>
 <w:glossaryDocument xmlns:ve="http://schemas.openxmlformats.org/markup-compatibility/2006" xmlns:o="urn:schemas-microsoft-com:office:office" xmlns:r="http://schemas.openxmlformats.org/officeDocument/2006/relationships" xmlns:m="http://schemas.openxmlformats.org/officeDocument/2006/math" xmlns:v="urn:schemas-microsoft-com:vml" xmlns:wp="http://schemas.openxmlformats.org/drawingml/2006/wordprocessingDrawing" xmlns:w10="urn:schemas-microsoft-com:office:word" xmlns:w="http://schemas.openxmlformats.org/wordprocessingml/2006/main" xmlns:wne="http://schemas.microsoft.com/office/word/2006/wordml">
-  <w:docParts>
-    <w:docPart>
-      <w:docPartPr>
-        <w:name w:val="3871D5740DCD4086ACF3C80E4173B4B8"/>
-        <w:category>
-          <w:name w:val="General"/>
-          <w:gallery w:val="placeholder"/>
-        </w:category>
-        <w:types>
-          <w:type w:val="bbPlcHdr"/>
-        </w:types>
-        <w:behaviors>
-          <w:behavior w:val="content"/>
-        </w:behaviors>
-        <w:guid w:val="{4F713D7B-0518-437C-BD1A-E34F3AFDD76F}"/>
-      </w:docPartPr>
-      <w:docPartBody>
-        <w:p>
-          <w:pPr>
-            <w:pStyle w:val="3871D5740DCD4086ACF3C80E4173B4B8"/>
-          </w:pPr>
-          <w:r>
-            <w:rPr>
-              <w:rFonts w:asciiTheme="majorHAnsi" w:eastAsiaTheme="majorEastAsia" w:hAnsiTheme="majorHAnsi" w:cstheme="majorBidi"/>
-              <w:sz w:val="80"/>
-              <w:szCs w:val="80"/>
-            </w:rPr>
-            <w:t>[Type the document title]</w:t>
-          </w:r>
-        </w:p>
-      </w:docPartBody>
-    </w:docPart>
-  </w:docParts>
+  <w:docParts/>
 </w:glossaryDocument>
 </file>
 
 <file path=word/glossary/fontTable.xml><?xml version="1.0" encoding="utf-8"?>
 <w:fonts xmlns:r="http://schemas.openxmlformats.org/officeDocument/2006/relationships" xmlns:w="http://schemas.openxmlformats.org/wordprocessingml/2006/main">
   <w:font w:name="Calibri">
-    <w:altName w:val="Calibri"/>
     <w:panose1 w:val="020F0502020204030204"/>
     <w:charset w:val="CC"/>
     <w:family w:val="swiss"/>
@@ -5351,6 +5220,7 @@
     <w:rsid w:val="0021228C"/>
     <w:rsid w:val="002A69DB"/>
     <w:rsid w:val="0053419C"/>
+    <w:rsid w:val="006134F1"/>
     <w:rsid w:val="00976087"/>
     <w:rsid w:val="00B97D14"/>
   </w:rsids>
@@ -5949,7 +5819,7 @@
 </file>
 
 <file path=customXml/itemProps2.xml><?xml version="1.0" encoding="utf-8"?>
-<ds:datastoreItem xmlns:ds="http://schemas.openxmlformats.org/officeDocument/2006/customXml" ds:itemID="{2CF17D04-61BD-4DE8-A3B1-470EC70398BE}">
+<ds:datastoreItem xmlns:ds="http://schemas.openxmlformats.org/officeDocument/2006/customXml" ds:itemID="{4DCE567C-5204-40F2-9BC5-4819A0A47292}">
   <ds:schemaRefs>
     <ds:schemaRef ds:uri="http://schemas.openxmlformats.org/officeDocument/2006/bibliography"/>
   </ds:schemaRefs>

</xml_diff>